<commit_message>
updates to the document for dbu.addInstrumentproductlink and dbu.addproductprocesslink that were forgotten and updated code to return values
</commit_message>
<xml_diff>
--- a/Documents/SOC_Processing_Chain_Setup.docx
+++ b/Documents/SOC_Processing_Chain_Setup.docx
@@ -11,8 +11,6 @@
           <w:sz w:val="20"/>
         </w:rPr>
       </w:pPr>
-      <w:bookmarkStart w:id="0" w:name="_GoBack"/>
-      <w:bookmarkEnd w:id="0"/>
     </w:p>
     <w:p>
       <w:pPr>
@@ -191,7 +189,17 @@
           <w:color w:val="000000"/>
           <w:sz w:val="28"/>
         </w:rPr>
-        <w:t>April 24</w:t>
+        <w:t>April 2</w:t>
+      </w:r>
+      <w:r>
+        <w:rPr>
+          <w:rFonts w:cs="Arial"/>
+          <w:b/>
+          <w:bCs/>
+          <w:color w:val="000000"/>
+          <w:sz w:val="28"/>
+        </w:rPr>
+        <w:t>5</w:t>
       </w:r>
       <w:r>
         <w:rPr>
@@ -238,6 +246,8 @@
           <w:sz w:val="28"/>
         </w:rPr>
       </w:pPr>
+      <w:bookmarkStart w:id="0" w:name="_GoBack"/>
+      <w:bookmarkEnd w:id="0"/>
     </w:p>
     <w:p>
       <w:pPr>
@@ -6374,6 +6384,39 @@
       </w:r>
     </w:p>
     <w:p>
+      <w:pPr>
+        <w:pStyle w:val="ListParagraph"/>
+        <w:numPr>
+          <w:ilvl w:val="0"/>
+          <w:numId w:val="36"/>
+        </w:numPr>
+      </w:pPr>
+      <w:r>
+        <w:t>Add the instrument product link</w:t>
+      </w:r>
+      <w:r>
+        <w:t xml:space="preserve"> (ties products to instruments, can be more than one)</w:t>
+      </w:r>
+    </w:p>
+    <w:p>
+      <w:pPr>
+        <w:pStyle w:val="ListParagraph"/>
+        <w:numPr>
+          <w:ilvl w:val="1"/>
+          <w:numId w:val="36"/>
+        </w:numPr>
+      </w:pPr>
+      <w:r>
+        <w:t>Dbu.</w:t>
+      </w:r>
+      <w:r>
+        <w:t>addInstrumentproductlink</w:t>
+      </w:r>
+      <w:r>
+        <w:t>(&lt;instrument id&gt;, &lt;product_id&gt;)</w:t>
+      </w:r>
+    </w:p>
+    <w:p>
       <w:r>
         <w:t>Inspector filename: _________________________________</w:t>
       </w:r>
@@ -6547,6 +6590,36 @@
       </w:pPr>
       <w:r>
         <w:t>Note the process ID: _______________</w:t>
+      </w:r>
+    </w:p>
+    <w:p>
+      <w:pPr>
+        <w:pStyle w:val="ListParagraph"/>
+        <w:numPr>
+          <w:ilvl w:val="0"/>
+          <w:numId w:val="37"/>
+        </w:numPr>
+      </w:pPr>
+      <w:r>
+        <w:t>Add product process link (sets up inputs to processes)</w:t>
+      </w:r>
+    </w:p>
+    <w:p>
+      <w:pPr>
+        <w:pStyle w:val="ListParagraph"/>
+        <w:numPr>
+          <w:ilvl w:val="1"/>
+          <w:numId w:val="37"/>
+        </w:numPr>
+      </w:pPr>
+      <w:r>
+        <w:t>dbu.addproductprocesslink(</w:t>
+      </w:r>
+      <w:r>
+        <w:t>&lt;input product id&gt;, &lt;process id&gt;</w:t>
+      </w:r>
+      <w:r>
+        <w:t>)</w:t>
       </w:r>
     </w:p>
     <w:p>
@@ -6780,7 +6853,7 @@
         <w:color w:val="000000"/>
         <w:sz w:val="18"/>
       </w:rPr>
-      <w:t>SOC_Processing_Chain_Setup_24April2012.docx</w:t>
+      <w:t>SOC_Processing_Chain_Setup.docx</w:t>
     </w:r>
     <w:r>
       <w:rPr>
@@ -6916,7 +6989,7 @@
         <w:rStyle w:val="PageNumber"/>
         <w:noProof/>
       </w:rPr>
-      <w:t>13</w:t>
+      <w:t>5</w:t>
     </w:r>
     <w:r>
       <w:rPr>
@@ -7398,7 +7471,7 @@
               <w:noProof/>
               <w:sz w:val="20"/>
             </w:rPr>
-            <w:t>1</w:t>
+            <w:t>2</w:t>
           </w:r>
           <w:r>
             <w:rPr>
@@ -7423,7 +7496,7 @@
             <w:rPr>
               <w:sz w:val="20"/>
             </w:rPr>
-            <w:t>2012-04-24</w:t>
+            <w:t>2012-04-25</w:t>
           </w:r>
         </w:p>
       </w:tc>
@@ -7685,7 +7758,7 @@
               <w:noProof/>
               <w:sz w:val="20"/>
             </w:rPr>
-            <w:t>13</w:t>
+            <w:t>5</w:t>
           </w:r>
           <w:r>
             <w:rPr>

</xml_diff>

<commit_message>
no need to manually use psql to add mission, can be done using DBUtils2
</commit_message>
<xml_diff>
--- a/Documents/SOC_Processing_Chain_Setup.docx
+++ b/Documents/SOC_Processing_Chain_Setup.docx
@@ -246,8 +246,6 @@
           <w:sz w:val="28"/>
         </w:rPr>
       </w:pPr>
-      <w:bookmarkStart w:id="0" w:name="_GoBack"/>
-      <w:bookmarkEnd w:id="0"/>
     </w:p>
     <w:p>
       <w:pPr>
@@ -4320,79 +4318,205 @@
           <w:tab w:val="left" w:pos="432"/>
         </w:tabs>
       </w:pPr>
-      <w:bookmarkStart w:id="1" w:name="_Toc196897546"/>
+      <w:bookmarkStart w:id="0" w:name="_Toc196897546"/>
       <w:r>
         <w:t>Purpose</w:t>
       </w:r>
+      <w:bookmarkEnd w:id="0"/>
+    </w:p>
+    <w:p>
+      <w:r>
+        <w:t>Provide instructions on adding a mission to the RBSP ECT SOC processing chain.  This is a living document that will be updated as the process changes.  Currently the process is quite manual and advances will be made to make it easier in the future.</w:t>
+      </w:r>
+    </w:p>
+    <w:p>
+      <w:pPr>
+        <w:pStyle w:val="Heading1"/>
+      </w:pPr>
+      <w:bookmarkStart w:id="1" w:name="_Toc196897547"/>
+      <w:r>
+        <w:t>Required information</w:t>
+      </w:r>
       <w:bookmarkEnd w:id="1"/>
     </w:p>
     <w:p>
-      <w:r>
-        <w:t>Provide instructions on adding a mission to the RBSP ECT SOC processing chain.  This is a living document that will be updated as the process changes.  Currently the process is quite manual and advances will be made to make it easier in the future.</w:t>
-      </w:r>
-    </w:p>
-    <w:p>
-      <w:pPr>
-        <w:pStyle w:val="Heading1"/>
-      </w:pPr>
-      <w:bookmarkStart w:id="2" w:name="_Toc196897547"/>
-      <w:r>
-        <w:t>Required information</w:t>
+      <w:pPr>
+        <w:pStyle w:val="Heading2"/>
+      </w:pPr>
+      <w:bookmarkStart w:id="2" w:name="_Toc196897548"/>
+      <w:r>
+        <w:t>Mission</w:t>
       </w:r>
       <w:bookmarkEnd w:id="2"/>
     </w:p>
     <w:p>
+      <w:r>
+        <w:t xml:space="preserve">This is the highest level in the </w:t>
+      </w:r>
+      <w:r>
+        <w:t>database;</w:t>
+      </w:r>
+      <w:r>
+        <w:t xml:space="preserve"> a mission is something like GPS or RBSP.</w:t>
+      </w:r>
+    </w:p>
+    <w:p>
+      <w:pPr>
+        <w:pStyle w:val="Heading3"/>
+      </w:pPr>
+      <w:bookmarkStart w:id="3" w:name="_Toc196897549"/>
+      <w:r>
+        <w:t>Mission name</w:t>
+      </w:r>
+      <w:bookmarkEnd w:id="3"/>
+    </w:p>
+    <w:p>
+      <w:r>
+        <w:t>The mission must have a unique name</w:t>
+      </w:r>
+      <w:r>
+        <w:t>.  20 character max</w:t>
+      </w:r>
+    </w:p>
+    <w:p>
+      <w:pPr>
+        <w:pStyle w:val="Heading3"/>
+      </w:pPr>
+      <w:bookmarkStart w:id="4" w:name="_Toc196897550"/>
+      <w:r>
+        <w:t>Mission root directory</w:t>
+      </w:r>
+      <w:bookmarkEnd w:id="4"/>
+    </w:p>
+    <w:p>
+      <w:r>
+        <w:t>The mission must have a predefined root directory, create this directory.  This does have to be unique.</w:t>
+      </w:r>
+      <w:r>
+        <w:t xml:space="preserve"> 50 character max</w:t>
+      </w:r>
+    </w:p>
+    <w:p>
       <w:pPr>
         <w:pStyle w:val="Heading2"/>
       </w:pPr>
-      <w:bookmarkStart w:id="3" w:name="_Toc196897548"/>
-      <w:r>
-        <w:t>Mission</w:t>
-      </w:r>
-      <w:bookmarkEnd w:id="3"/>
-    </w:p>
-    <w:p>
-      <w:r>
-        <w:t xml:space="preserve">This is the highest level in the </w:t>
-      </w:r>
-      <w:r>
-        <w:t>database;</w:t>
-      </w:r>
-      <w:r>
-        <w:t xml:space="preserve"> a mission is something like GPS or RBSP.</w:t>
+      <w:bookmarkStart w:id="5" w:name="_Toc196897551"/>
+      <w:r>
+        <w:t>Satellite</w:t>
+      </w:r>
+      <w:bookmarkEnd w:id="5"/>
+    </w:p>
+    <w:p>
+      <w:r>
+        <w:t>A satellite is the physical entity collecting the data, for example NS41 in GPS or RBSP-A in RBSP.</w:t>
       </w:r>
     </w:p>
     <w:p>
       <w:pPr>
         <w:pStyle w:val="Heading3"/>
       </w:pPr>
-      <w:bookmarkStart w:id="4" w:name="_Toc196897549"/>
-      <w:r>
-        <w:t>Mission name</w:t>
-      </w:r>
-      <w:bookmarkEnd w:id="4"/>
-    </w:p>
-    <w:p>
-      <w:r>
-        <w:t>The mission must have a unique name</w:t>
-      </w:r>
-      <w:r>
-        <w:t>.  20 character max</w:t>
+      <w:bookmarkStart w:id="6" w:name="_Toc196897552"/>
+      <w:r>
+        <w:t>Satellite Name</w:t>
+      </w:r>
+      <w:bookmarkEnd w:id="6"/>
+    </w:p>
+    <w:p>
+      <w:r>
+        <w:t>Every satellite for a given mission must have a unique name.</w:t>
+      </w:r>
+      <w:r>
+        <w:t xml:space="preserve"> 20 character max</w:t>
+      </w:r>
+    </w:p>
+    <w:p>
+      <w:pPr>
+        <w:pStyle w:val="Heading2"/>
+      </w:pPr>
+      <w:bookmarkStart w:id="7" w:name="_Toc196897553"/>
+      <w:r>
+        <w:t>Instrument</w:t>
+      </w:r>
+      <w:bookmarkEnd w:id="7"/>
+    </w:p>
+    <w:p>
+      <w:r>
+        <w:t>An instrument sits on a satellite and collects the data, for example HOPE on RBSP-A</w:t>
+      </w:r>
+      <w:r>
+        <w:t xml:space="preserve"> in RBSP.</w:t>
       </w:r>
     </w:p>
     <w:p>
       <w:pPr>
         <w:pStyle w:val="Heading3"/>
       </w:pPr>
-      <w:bookmarkStart w:id="5" w:name="_Toc196897550"/>
-      <w:r>
-        <w:t>Mission root directory</w:t>
-      </w:r>
-      <w:bookmarkEnd w:id="5"/>
-    </w:p>
-    <w:p>
-      <w:r>
-        <w:t>The mission must have a predefined root directory, create this directory.  This does have to be unique.</w:t>
+      <w:bookmarkStart w:id="8" w:name="_Toc196897554"/>
+      <w:r>
+        <w:t>Instrument name</w:t>
+      </w:r>
+      <w:bookmarkEnd w:id="8"/>
+    </w:p>
+    <w:p>
+      <w:r>
+        <w:t>Every instrument for a given satellite must have a unique name.  There is no requirement that satellites in a mission have the same instruments.</w:t>
+      </w:r>
+      <w:r>
+        <w:t xml:space="preserve"> </w:t>
+      </w:r>
+      <w:r>
+        <w:t>20 character max</w:t>
+      </w:r>
+    </w:p>
+    <w:p>
+      <w:pPr>
+        <w:pStyle w:val="Heading2"/>
+      </w:pPr>
+      <w:bookmarkStart w:id="9" w:name="_Toc196897555"/>
+      <w:r>
+        <w:t>Product</w:t>
+      </w:r>
+      <w:bookmarkEnd w:id="9"/>
+    </w:p>
+    <w:p>
+      <w:r>
+        <w:t xml:space="preserve">A </w:t>
+      </w:r>
+      <w:r>
+        <w:t xml:space="preserve">product is a set of identical formatted files containing data of a specified format. A product can be directly created by an instrument or derived as output from a process involving one or more input products. </w:t>
+      </w:r>
+    </w:p>
+    <w:p>
+      <w:pPr>
+        <w:pStyle w:val="Heading3"/>
+      </w:pPr>
+      <w:bookmarkStart w:id="10" w:name="_Toc196897556"/>
+      <w:r>
+        <w:t>Product name</w:t>
+      </w:r>
+      <w:bookmarkEnd w:id="10"/>
+    </w:p>
+    <w:p>
+      <w:r>
+        <w:t>A product name must be unique for each instrument.  Examples are HOPE-L0-Sci for HOPE on RBSP-A in RBSP.</w:t>
+      </w:r>
+      <w:r>
+        <w:t xml:space="preserve"> 30 character max</w:t>
+      </w:r>
+    </w:p>
+    <w:p>
+      <w:pPr>
+        <w:pStyle w:val="Heading3"/>
+      </w:pPr>
+      <w:bookmarkStart w:id="11" w:name="_Toc196897557"/>
+      <w:r>
+        <w:t>Relative path</w:t>
+      </w:r>
+      <w:bookmarkEnd w:id="11"/>
+    </w:p>
+    <w:p>
+      <w:r>
+        <w:t>The path within the mission root directory where this product will be stored.  This does not need to be unique [untested], but maybe should be.</w:t>
       </w:r>
       <w:r>
         <w:t xml:space="preserve"> 50 character max</w:t>
@@ -4400,139 +4524,13 @@
     </w:p>
     <w:p>
       <w:pPr>
-        <w:pStyle w:val="Heading2"/>
-      </w:pPr>
-      <w:bookmarkStart w:id="6" w:name="_Toc196897551"/>
-      <w:r>
-        <w:t>Satellite</w:t>
-      </w:r>
-      <w:bookmarkEnd w:id="6"/>
-    </w:p>
-    <w:p>
-      <w:r>
-        <w:t>A satellite is the physical entity collecting the data, for example NS41 in GPS or RBSP-A in RBSP.</w:t>
-      </w:r>
-    </w:p>
-    <w:p>
-      <w:pPr>
         <w:pStyle w:val="Heading3"/>
       </w:pPr>
-      <w:bookmarkStart w:id="7" w:name="_Toc196897552"/>
-      <w:r>
-        <w:t>Satellite Name</w:t>
-      </w:r>
-      <w:bookmarkEnd w:id="7"/>
-    </w:p>
-    <w:p>
-      <w:r>
-        <w:t>Every satellite for a given mission must have a unique name.</w:t>
-      </w:r>
-      <w:r>
-        <w:t xml:space="preserve"> 20 character max</w:t>
-      </w:r>
-    </w:p>
-    <w:p>
-      <w:pPr>
-        <w:pStyle w:val="Heading2"/>
-      </w:pPr>
-      <w:bookmarkStart w:id="8" w:name="_Toc196897553"/>
-      <w:r>
-        <w:t>Instrument</w:t>
-      </w:r>
-      <w:bookmarkEnd w:id="8"/>
-    </w:p>
-    <w:p>
-      <w:r>
-        <w:t>An instrument sits on a satellite and collects the data, for example HOPE on RBSP-A</w:t>
-      </w:r>
-      <w:r>
-        <w:t xml:space="preserve"> in RBSP.</w:t>
-      </w:r>
-    </w:p>
-    <w:p>
-      <w:pPr>
-        <w:pStyle w:val="Heading3"/>
-      </w:pPr>
-      <w:bookmarkStart w:id="9" w:name="_Toc196897554"/>
-      <w:r>
-        <w:t>Instrument name</w:t>
-      </w:r>
-      <w:bookmarkEnd w:id="9"/>
-    </w:p>
-    <w:p>
-      <w:r>
-        <w:t>Every instrument for a given satellite must have a unique name.  There is no requirement that satellites in a mission have the same instruments.</w:t>
-      </w:r>
-      <w:r>
-        <w:t xml:space="preserve"> </w:t>
-      </w:r>
-      <w:r>
-        <w:t>20 character max</w:t>
-      </w:r>
-    </w:p>
-    <w:p>
-      <w:pPr>
-        <w:pStyle w:val="Heading2"/>
-      </w:pPr>
-      <w:bookmarkStart w:id="10" w:name="_Toc196897555"/>
-      <w:r>
-        <w:t>Product</w:t>
-      </w:r>
-      <w:bookmarkEnd w:id="10"/>
-    </w:p>
-    <w:p>
-      <w:r>
-        <w:t xml:space="preserve">A </w:t>
-      </w:r>
-      <w:r>
-        <w:t xml:space="preserve">product is a set of identical formatted files containing data of a specified format. A product can be directly created by an instrument or derived as output from a process involving one or more input products. </w:t>
-      </w:r>
-    </w:p>
-    <w:p>
-      <w:pPr>
-        <w:pStyle w:val="Heading3"/>
-      </w:pPr>
-      <w:bookmarkStart w:id="11" w:name="_Toc196897556"/>
-      <w:r>
-        <w:t>Product name</w:t>
-      </w:r>
-      <w:bookmarkEnd w:id="11"/>
-    </w:p>
-    <w:p>
-      <w:r>
-        <w:t>A product name must be unique for each instrument.  Examples are HOPE-L0-Sci for HOPE on RBSP-A in RBSP.</w:t>
-      </w:r>
-      <w:r>
-        <w:t xml:space="preserve"> 30 character max</w:t>
-      </w:r>
-    </w:p>
-    <w:p>
-      <w:pPr>
-        <w:pStyle w:val="Heading3"/>
-      </w:pPr>
-      <w:bookmarkStart w:id="12" w:name="_Toc196897557"/>
-      <w:r>
-        <w:t>Relative path</w:t>
+      <w:bookmarkStart w:id="12" w:name="_Toc196897558"/>
+      <w:r>
+        <w:t>Format</w:t>
       </w:r>
       <w:bookmarkEnd w:id="12"/>
-    </w:p>
-    <w:p>
-      <w:r>
-        <w:t>The path within the mission root directory where this product will be stored.  This does not need to be unique [untested], but maybe should be.</w:t>
-      </w:r>
-      <w:r>
-        <w:t xml:space="preserve"> 50 character max</w:t>
-      </w:r>
-    </w:p>
-    <w:p>
-      <w:pPr>
-        <w:pStyle w:val="Heading3"/>
-      </w:pPr>
-      <w:bookmarkStart w:id="13" w:name="_Toc196897558"/>
-      <w:r>
-        <w:t>Format</w:t>
-      </w:r>
-      <w:bookmarkEnd w:id="13"/>
     </w:p>
     <w:p>
       <w:r>
@@ -4860,311 +4858,311 @@
       <w:pPr>
         <w:pStyle w:val="Heading3"/>
       </w:pPr>
-      <w:bookmarkStart w:id="14" w:name="_Toc196897559"/>
+      <w:bookmarkStart w:id="13" w:name="_Toc196897559"/>
       <w:r>
         <w:t>Level</w:t>
       </w:r>
+      <w:bookmarkEnd w:id="13"/>
+    </w:p>
+    <w:p>
+      <w:r>
+        <w:t>The level of the file, this is a float for generality.  Examples 0, 1, 2, 1.5</w:t>
+      </w:r>
+    </w:p>
+    <w:p>
+      <w:pPr>
+        <w:pStyle w:val="Heading2"/>
+      </w:pPr>
+      <w:bookmarkStart w:id="14" w:name="_Toc196897560"/>
+      <w:r>
+        <w:t>Process</w:t>
+      </w:r>
       <w:bookmarkEnd w:id="14"/>
     </w:p>
     <w:p>
       <w:r>
-        <w:t>The level of the file, this is a float for generality.  Examples 0, 1, 2, 1.5</w:t>
+        <w:t>A process is a code that takes N inputs products and outputs 1 new product.  Processes are assigned to an output</w:t>
+      </w:r>
+      <w:r>
+        <w:t xml:space="preserve"> product.</w:t>
+      </w:r>
+    </w:p>
+    <w:p>
+      <w:pPr>
+        <w:pStyle w:val="Heading3"/>
+      </w:pPr>
+      <w:bookmarkStart w:id="15" w:name="_Toc196897561"/>
+      <w:r>
+        <w:t>Process name</w:t>
+      </w:r>
+      <w:bookmarkEnd w:id="15"/>
+    </w:p>
+    <w:p>
+      <w:r>
+        <w:t>The name of the process, this must be unique for a mission.</w:t>
+      </w:r>
+      <w:r>
+        <w:t xml:space="preserve"> 20 character max</w:t>
+      </w:r>
+    </w:p>
+    <w:p>
+      <w:pPr>
+        <w:pStyle w:val="Heading3"/>
+      </w:pPr>
+      <w:bookmarkStart w:id="16" w:name="_Toc196897562"/>
+      <w:r>
+        <w:t>Output product</w:t>
+      </w:r>
+      <w:bookmarkEnd w:id="16"/>
+    </w:p>
+    <w:p>
+      <w:r>
+        <w:t>The product that the process will output.  Can only be one.</w:t>
       </w:r>
     </w:p>
     <w:p>
       <w:pPr>
         <w:pStyle w:val="Heading2"/>
       </w:pPr>
-      <w:bookmarkStart w:id="15" w:name="_Toc196897560"/>
+      <w:bookmarkStart w:id="17" w:name="_Toc196897563"/>
+      <w:r>
+        <w:t>Code</w:t>
+      </w:r>
+      <w:bookmarkEnd w:id="17"/>
+    </w:p>
+    <w:p>
+      <w:r>
+        <w:t xml:space="preserve">A code is the actual executable code that is responsible for a process.  All codes have the limitation of taking in N arguments and output 1 file </w:t>
+      </w:r>
+      <w:r>
+        <w:t>whose</w:t>
+      </w:r>
+      <w:r>
+        <w:t xml:space="preserve"> name is specified on the command line.  Additionally arguments can be specified in the db that are passed for each call.  There </w:t>
+      </w:r>
+      <w:r>
+        <w:t>is no limitation</w:t>
+      </w:r>
+      <w:r>
+        <w:t xml:space="preserve"> on language or implementation so long as N files in and 1 specified file out as arguments. </w:t>
+      </w:r>
+    </w:p>
+    <w:p>
+      <w:pPr>
+        <w:pStyle w:val="Heading3"/>
+      </w:pPr>
+      <w:bookmarkStart w:id="18" w:name="_Toc196897564"/>
+      <w:r>
+        <w:t>Filename</w:t>
+      </w:r>
+      <w:bookmarkEnd w:id="18"/>
+    </w:p>
+    <w:p>
+      <w:r>
+        <w:t>The filename of the code.  This is only the base filename without any path information.</w:t>
+      </w:r>
+      <w:r>
+        <w:t xml:space="preserve"> 50 character max</w:t>
+      </w:r>
+    </w:p>
+    <w:p>
+      <w:pPr>
+        <w:pStyle w:val="Heading3"/>
+      </w:pPr>
+      <w:bookmarkStart w:id="19" w:name="_Toc196897565"/>
+      <w:r>
+        <w:t>Relative path</w:t>
+      </w:r>
+      <w:bookmarkEnd w:id="19"/>
+    </w:p>
+    <w:p>
+      <w:r>
+        <w:t>The relative path within the mission root directory where the code resides.</w:t>
+      </w:r>
+      <w:r>
+        <w:t xml:space="preserve"> 50 character max</w:t>
+      </w:r>
+    </w:p>
+    <w:p>
+      <w:pPr>
+        <w:pStyle w:val="Heading3"/>
+      </w:pPr>
+      <w:bookmarkStart w:id="20" w:name="_Toc196897566"/>
+      <w:r>
+        <w:t>Start date</w:t>
+      </w:r>
+      <w:bookmarkEnd w:id="20"/>
+    </w:p>
+    <w:p>
+      <w:r>
+        <w:t>The first date for which the code is valid.  Files with earlier dates will not be processed by this code.</w:t>
+      </w:r>
+    </w:p>
+    <w:p>
+      <w:pPr>
+        <w:pStyle w:val="Heading3"/>
+      </w:pPr>
+      <w:bookmarkStart w:id="21" w:name="_Toc196897567"/>
+      <w:r>
+        <w:t>Stop date</w:t>
+      </w:r>
+      <w:bookmarkEnd w:id="21"/>
+    </w:p>
+    <w:p>
+      <w:r>
+        <w:t>The last date for which the code is valid.  Files with later dates will not be processed by this code.</w:t>
+      </w:r>
+    </w:p>
+    <w:p>
+      <w:pPr>
+        <w:pStyle w:val="Heading3"/>
+      </w:pPr>
+      <w:bookmarkStart w:id="22" w:name="_Toc196897568"/>
+      <w:r>
+        <w:t>Description</w:t>
+      </w:r>
+      <w:bookmarkEnd w:id="22"/>
+    </w:p>
+    <w:p>
+      <w:r>
+        <w:t>A brief description of what the code does, who wrote it, or other useful information.</w:t>
+      </w:r>
+      <w:r>
+        <w:t xml:space="preserve"> 50 character max</w:t>
+      </w:r>
+    </w:p>
+    <w:p>
+      <w:pPr>
+        <w:pStyle w:val="Heading3"/>
+      </w:pPr>
+      <w:bookmarkStart w:id="23" w:name="_Toc196897569"/>
       <w:r>
         <w:t>Process</w:t>
       </w:r>
-      <w:bookmarkEnd w:id="15"/>
-    </w:p>
-    <w:p>
-      <w:r>
-        <w:t>A process is a code that takes N inputs products and outputs 1 new product.  Processes are assigned to an output</w:t>
-      </w:r>
-      <w:r>
-        <w:t xml:space="preserve"> product.</w:t>
+      <w:bookmarkEnd w:id="23"/>
+    </w:p>
+    <w:p>
+      <w:r>
+        <w:t>The process that the code belongs to.  There can only be one code per process.</w:t>
       </w:r>
     </w:p>
     <w:p>
       <w:pPr>
         <w:pStyle w:val="Heading3"/>
       </w:pPr>
-      <w:bookmarkStart w:id="16" w:name="_Toc196897561"/>
-      <w:r>
-        <w:t>Process name</w:t>
-      </w:r>
-      <w:bookmarkEnd w:id="16"/>
-    </w:p>
-    <w:p>
-      <w:r>
-        <w:t>The name of the process, this must be unique for a mission.</w:t>
-      </w:r>
-      <w:r>
-        <w:t xml:space="preserve"> 20 character max</w:t>
+      <w:bookmarkStart w:id="24" w:name="_Toc196897570"/>
+      <w:r>
+        <w:t>Interface version</w:t>
+      </w:r>
+      <w:bookmarkEnd w:id="24"/>
+    </w:p>
+    <w:p>
+      <w:r>
+        <w:t>The interface version of the code.</w:t>
       </w:r>
     </w:p>
     <w:p>
       <w:pPr>
         <w:pStyle w:val="Heading3"/>
       </w:pPr>
-      <w:bookmarkStart w:id="17" w:name="_Toc196897562"/>
-      <w:r>
-        <w:t>Output product</w:t>
-      </w:r>
-      <w:bookmarkEnd w:id="17"/>
-    </w:p>
-    <w:p>
-      <w:r>
-        <w:t>The product that the process will output.  Can only be one.</w:t>
+      <w:bookmarkStart w:id="25" w:name="_Toc196897571"/>
+      <w:r>
+        <w:t>Quality version</w:t>
+      </w:r>
+      <w:bookmarkEnd w:id="25"/>
+    </w:p>
+    <w:p>
+      <w:r>
+        <w:t>The quality version of the code.</w:t>
+      </w:r>
+    </w:p>
+    <w:p>
+      <w:pPr>
+        <w:pStyle w:val="Heading3"/>
+      </w:pPr>
+      <w:bookmarkStart w:id="26" w:name="_Toc196897572"/>
+      <w:r>
+        <w:t>Revision version</w:t>
+      </w:r>
+      <w:bookmarkEnd w:id="26"/>
+    </w:p>
+    <w:p>
+      <w:r>
+        <w:t>The revision version of the code.</w:t>
+      </w:r>
+    </w:p>
+    <w:p>
+      <w:pPr>
+        <w:pStyle w:val="Heading3"/>
+      </w:pPr>
+      <w:bookmarkStart w:id="27" w:name="_Toc196897573"/>
+      <w:r>
+        <w:t>Active code</w:t>
+      </w:r>
+      <w:bookmarkEnd w:id="27"/>
+    </w:p>
+    <w:p>
+      <w:r>
+        <w:t>Boolean argument if the code is used or not</w:t>
+      </w:r>
+    </w:p>
+    <w:p>
+      <w:pPr>
+        <w:pStyle w:val="Heading3"/>
+      </w:pPr>
+      <w:bookmarkStart w:id="28" w:name="_Toc196897574"/>
+      <w:r>
+        <w:t>Date written</w:t>
+      </w:r>
+      <w:bookmarkEnd w:id="28"/>
+    </w:p>
+    <w:p>
+      <w:r>
+        <w:t>The date the code is written, adds information for the admins to debug possible issues.</w:t>
+      </w:r>
+    </w:p>
+    <w:p>
+      <w:pPr>
+        <w:pStyle w:val="Heading3"/>
+      </w:pPr>
+      <w:bookmarkStart w:id="29" w:name="_Toc196897575"/>
+      <w:r>
+        <w:t>Output interface version</w:t>
+      </w:r>
+      <w:bookmarkEnd w:id="29"/>
+    </w:p>
+    <w:p>
+      <w:r>
+        <w:t>The interface version of the file written by this code.</w:t>
+      </w:r>
+    </w:p>
+    <w:p>
+      <w:pPr>
+        <w:pStyle w:val="Heading3"/>
+      </w:pPr>
+      <w:bookmarkStart w:id="30" w:name="_Toc196897576"/>
+      <w:r>
+        <w:t>Arguments</w:t>
+      </w:r>
+      <w:bookmarkEnd w:id="30"/>
+    </w:p>
+    <w:p>
+      <w:r>
+        <w:t>Additional arguments to the code.  This is useful if the same software creates multiple output data products by use of optional arguments.  For example this can be switch for the software to output science data or engineering data.</w:t>
+      </w:r>
+      <w:r>
+        <w:t xml:space="preserve"> No max size.</w:t>
       </w:r>
     </w:p>
     <w:p>
       <w:pPr>
         <w:pStyle w:val="Heading2"/>
       </w:pPr>
-      <w:bookmarkStart w:id="18" w:name="_Toc196897563"/>
-      <w:r>
-        <w:t>Code</w:t>
-      </w:r>
-      <w:bookmarkEnd w:id="18"/>
-    </w:p>
-    <w:p>
-      <w:r>
-        <w:t xml:space="preserve">A code is the actual executable code that is responsible for a process.  All codes have the limitation of taking in N arguments and output 1 file </w:t>
-      </w:r>
-      <w:r>
-        <w:t>whose</w:t>
-      </w:r>
-      <w:r>
-        <w:t xml:space="preserve"> name is specified on the command line.  Additionally arguments can be specified in the db that are passed for each call.  There </w:t>
-      </w:r>
-      <w:r>
-        <w:t>is no limitation</w:t>
-      </w:r>
-      <w:r>
-        <w:t xml:space="preserve"> on language or implementation so long as N files in and 1 specified file out as arguments. </w:t>
-      </w:r>
-    </w:p>
-    <w:p>
-      <w:pPr>
-        <w:pStyle w:val="Heading3"/>
-      </w:pPr>
-      <w:bookmarkStart w:id="19" w:name="_Toc196897564"/>
-      <w:r>
-        <w:t>Filename</w:t>
-      </w:r>
-      <w:bookmarkEnd w:id="19"/>
-    </w:p>
-    <w:p>
-      <w:r>
-        <w:t>The filename of the code.  This is only the base filename without any path information.</w:t>
-      </w:r>
-      <w:r>
-        <w:t xml:space="preserve"> 50 character max</w:t>
-      </w:r>
-    </w:p>
-    <w:p>
-      <w:pPr>
-        <w:pStyle w:val="Heading3"/>
-      </w:pPr>
-      <w:bookmarkStart w:id="20" w:name="_Toc196897565"/>
-      <w:r>
-        <w:t>Relative path</w:t>
-      </w:r>
-      <w:bookmarkEnd w:id="20"/>
-    </w:p>
-    <w:p>
-      <w:r>
-        <w:t>The relative path within the mission root directory where the code resides.</w:t>
-      </w:r>
-      <w:r>
-        <w:t xml:space="preserve"> 50 character max</w:t>
-      </w:r>
-    </w:p>
-    <w:p>
-      <w:pPr>
-        <w:pStyle w:val="Heading3"/>
-      </w:pPr>
-      <w:bookmarkStart w:id="21" w:name="_Toc196897566"/>
-      <w:r>
-        <w:t>Start date</w:t>
-      </w:r>
-      <w:bookmarkEnd w:id="21"/>
-    </w:p>
-    <w:p>
-      <w:r>
-        <w:t>The first date for which the code is valid.  Files with earlier dates will not be processed by this code.</w:t>
-      </w:r>
-    </w:p>
-    <w:p>
-      <w:pPr>
-        <w:pStyle w:val="Heading3"/>
-      </w:pPr>
-      <w:bookmarkStart w:id="22" w:name="_Toc196897567"/>
-      <w:r>
-        <w:t>Stop date</w:t>
-      </w:r>
-      <w:bookmarkEnd w:id="22"/>
-    </w:p>
-    <w:p>
-      <w:r>
-        <w:t>The last date for which the code is valid.  Files with later dates will not be processed by this code.</w:t>
-      </w:r>
-    </w:p>
-    <w:p>
-      <w:pPr>
-        <w:pStyle w:val="Heading3"/>
-      </w:pPr>
-      <w:bookmarkStart w:id="23" w:name="_Toc196897568"/>
-      <w:r>
-        <w:t>Description</w:t>
-      </w:r>
-      <w:bookmarkEnd w:id="23"/>
-    </w:p>
-    <w:p>
-      <w:r>
-        <w:t>A brief description of what the code does, who wrote it, or other useful information.</w:t>
-      </w:r>
-      <w:r>
-        <w:t xml:space="preserve"> 50 character max</w:t>
-      </w:r>
-    </w:p>
-    <w:p>
-      <w:pPr>
-        <w:pStyle w:val="Heading3"/>
-      </w:pPr>
-      <w:bookmarkStart w:id="24" w:name="_Toc196897569"/>
-      <w:r>
-        <w:t>Process</w:t>
-      </w:r>
-      <w:bookmarkEnd w:id="24"/>
-    </w:p>
-    <w:p>
-      <w:r>
-        <w:t>The process that the code belongs to.  There can only be one code per process.</w:t>
-      </w:r>
-    </w:p>
-    <w:p>
-      <w:pPr>
-        <w:pStyle w:val="Heading3"/>
-      </w:pPr>
-      <w:bookmarkStart w:id="25" w:name="_Toc196897570"/>
-      <w:r>
-        <w:t>Interface version</w:t>
-      </w:r>
-      <w:bookmarkEnd w:id="25"/>
-    </w:p>
-    <w:p>
-      <w:r>
-        <w:t>The interface version of the code.</w:t>
-      </w:r>
-    </w:p>
-    <w:p>
-      <w:pPr>
-        <w:pStyle w:val="Heading3"/>
-      </w:pPr>
-      <w:bookmarkStart w:id="26" w:name="_Toc196897571"/>
-      <w:r>
-        <w:t>Quality version</w:t>
-      </w:r>
-      <w:bookmarkEnd w:id="26"/>
-    </w:p>
-    <w:p>
-      <w:r>
-        <w:t>The quality version of the code.</w:t>
-      </w:r>
-    </w:p>
-    <w:p>
-      <w:pPr>
-        <w:pStyle w:val="Heading3"/>
-      </w:pPr>
-      <w:bookmarkStart w:id="27" w:name="_Toc196897572"/>
-      <w:r>
-        <w:t>Revision version</w:t>
-      </w:r>
-      <w:bookmarkEnd w:id="27"/>
-    </w:p>
-    <w:p>
-      <w:r>
-        <w:t>The revision version of the code.</w:t>
-      </w:r>
-    </w:p>
-    <w:p>
-      <w:pPr>
-        <w:pStyle w:val="Heading3"/>
-      </w:pPr>
-      <w:bookmarkStart w:id="28" w:name="_Toc196897573"/>
-      <w:r>
-        <w:t>Active code</w:t>
-      </w:r>
-      <w:bookmarkEnd w:id="28"/>
-    </w:p>
-    <w:p>
-      <w:r>
-        <w:t>Boolean argument if the code is used or not</w:t>
-      </w:r>
-    </w:p>
-    <w:p>
-      <w:pPr>
-        <w:pStyle w:val="Heading3"/>
-      </w:pPr>
-      <w:bookmarkStart w:id="29" w:name="_Toc196897574"/>
-      <w:r>
-        <w:t>Date written</w:t>
-      </w:r>
-      <w:bookmarkEnd w:id="29"/>
-    </w:p>
-    <w:p>
-      <w:r>
-        <w:t>The date the code is written, adds information for the admins to debug possible issues.</w:t>
-      </w:r>
-    </w:p>
-    <w:p>
-      <w:pPr>
-        <w:pStyle w:val="Heading3"/>
-      </w:pPr>
-      <w:bookmarkStart w:id="30" w:name="_Toc196897575"/>
-      <w:r>
-        <w:t>Output interface version</w:t>
-      </w:r>
-      <w:bookmarkEnd w:id="30"/>
-    </w:p>
-    <w:p>
-      <w:r>
-        <w:t>The interface version of the file written by this code.</w:t>
-      </w:r>
-    </w:p>
-    <w:p>
-      <w:pPr>
-        <w:pStyle w:val="Heading3"/>
-      </w:pPr>
-      <w:bookmarkStart w:id="31" w:name="_Toc196897576"/>
-      <w:r>
-        <w:t>Arguments</w:t>
+      <w:bookmarkStart w:id="31" w:name="_Toc196897577"/>
+      <w:r>
+        <w:t>Inspector</w:t>
       </w:r>
       <w:bookmarkEnd w:id="31"/>
-    </w:p>
-    <w:p>
-      <w:r>
-        <w:t>Additional arguments to the code.  This is useful if the same software creates multiple output data products by use of optional arguments.  For example this can be switch for the software to output science data or engineering data.</w:t>
-      </w:r>
-      <w:r>
-        <w:t xml:space="preserve"> No max size.</w:t>
-      </w:r>
-    </w:p>
-    <w:p>
-      <w:pPr>
-        <w:pStyle w:val="Heading2"/>
-      </w:pPr>
-      <w:bookmarkStart w:id="32" w:name="_Toc196897577"/>
-      <w:r>
-        <w:t>Inspector</w:t>
-      </w:r>
-      <w:bookmarkEnd w:id="32"/>
     </w:p>
     <w:p>
       <w:r>
@@ -5820,15 +5818,33 @@
       <w:pPr>
         <w:pStyle w:val="Heading3"/>
       </w:pPr>
-      <w:bookmarkStart w:id="33" w:name="_Toc196897578"/>
+      <w:bookmarkStart w:id="32" w:name="_Toc196897578"/>
       <w:r>
         <w:t>Filename</w:t>
       </w:r>
+      <w:bookmarkEnd w:id="32"/>
+    </w:p>
+    <w:p>
+      <w:r>
+        <w:t>The filename of the inspector, this is the base name with no path information.</w:t>
+      </w:r>
+      <w:r>
+        <w:t xml:space="preserve"> 50 character max</w:t>
+      </w:r>
+    </w:p>
+    <w:p>
+      <w:pPr>
+        <w:pStyle w:val="Heading3"/>
+      </w:pPr>
+      <w:bookmarkStart w:id="33" w:name="_Toc196897579"/>
+      <w:r>
+        <w:t>Relative path</w:t>
+      </w:r>
       <w:bookmarkEnd w:id="33"/>
     </w:p>
     <w:p>
       <w:r>
-        <w:t>The filename of the inspector, this is the base name with no path information.</w:t>
+        <w:t>The relative path under the mission root directory the inspector resides.</w:t>
       </w:r>
       <w:r>
         <w:t xml:space="preserve"> 50 character max</w:t>
@@ -5838,161 +5854,143 @@
       <w:pPr>
         <w:pStyle w:val="Heading3"/>
       </w:pPr>
-      <w:bookmarkStart w:id="34" w:name="_Toc196897579"/>
-      <w:r>
-        <w:t>Relative path</w:t>
+      <w:bookmarkStart w:id="34" w:name="_Toc196897580"/>
+      <w:r>
+        <w:t>Description</w:t>
       </w:r>
       <w:bookmarkEnd w:id="34"/>
     </w:p>
     <w:p>
       <w:r>
-        <w:t>The relative path under the mission root directory the inspector resides.</w:t>
-      </w:r>
-      <w:r>
-        <w:t xml:space="preserve"> 50 character max</w:t>
+        <w:t xml:space="preserve">Any useful information about the inspector.  </w:t>
+      </w:r>
+      <w:r>
+        <w:t>50 character max</w:t>
       </w:r>
     </w:p>
     <w:p>
       <w:pPr>
         <w:pStyle w:val="Heading3"/>
       </w:pPr>
-      <w:bookmarkStart w:id="35" w:name="_Toc196897580"/>
-      <w:r>
-        <w:t>Description</w:t>
+      <w:bookmarkStart w:id="35" w:name="_Toc196897581"/>
+      <w:r>
+        <w:t>Interface version</w:t>
       </w:r>
       <w:bookmarkEnd w:id="35"/>
     </w:p>
     <w:p>
       <w:r>
-        <w:t xml:space="preserve">Any useful information about the inspector.  </w:t>
-      </w:r>
-      <w:r>
-        <w:t>50 character max</w:t>
+        <w:t>The interface version of the code.</w:t>
       </w:r>
     </w:p>
     <w:p>
       <w:pPr>
         <w:pStyle w:val="Heading3"/>
       </w:pPr>
-      <w:bookmarkStart w:id="36" w:name="_Toc196897581"/>
-      <w:r>
-        <w:t>Interface version</w:t>
+      <w:bookmarkStart w:id="36" w:name="_Toc196897582"/>
+      <w:r>
+        <w:t>Quality version</w:t>
       </w:r>
       <w:bookmarkEnd w:id="36"/>
     </w:p>
     <w:p>
       <w:r>
-        <w:t>The interface version of the code.</w:t>
+        <w:t>The quality version of the code.</w:t>
       </w:r>
     </w:p>
     <w:p>
       <w:pPr>
         <w:pStyle w:val="Heading3"/>
       </w:pPr>
-      <w:bookmarkStart w:id="37" w:name="_Toc196897582"/>
-      <w:r>
-        <w:t>Quality version</w:t>
+      <w:bookmarkStart w:id="37" w:name="_Toc196897583"/>
+      <w:r>
+        <w:t>Revision version</w:t>
       </w:r>
       <w:bookmarkEnd w:id="37"/>
     </w:p>
     <w:p>
       <w:r>
-        <w:t>The quality version of the code.</w:t>
+        <w:t>The revision version of the code.</w:t>
       </w:r>
     </w:p>
     <w:p>
       <w:pPr>
         <w:pStyle w:val="Heading3"/>
       </w:pPr>
-      <w:bookmarkStart w:id="38" w:name="_Toc196897583"/>
-      <w:r>
-        <w:t>Revision version</w:t>
+      <w:bookmarkStart w:id="38" w:name="_Toc196897584"/>
+      <w:r>
+        <w:t>Output interface version</w:t>
       </w:r>
       <w:bookmarkEnd w:id="38"/>
     </w:p>
     <w:p>
       <w:r>
-        <w:t>The revision version of the code.</w:t>
+        <w:t>Not current</w:t>
+      </w:r>
+      <w:r>
+        <w:t>ly</w:t>
+      </w:r>
+      <w:r>
+        <w:t xml:space="preserve"> used.</w:t>
       </w:r>
     </w:p>
     <w:p>
       <w:pPr>
         <w:pStyle w:val="Heading3"/>
       </w:pPr>
-      <w:bookmarkStart w:id="39" w:name="_Toc196897584"/>
-      <w:r>
-        <w:t>Output interface version</w:t>
+      <w:bookmarkStart w:id="39" w:name="_Toc196897585"/>
+      <w:r>
+        <w:t>Active code</w:t>
       </w:r>
       <w:bookmarkEnd w:id="39"/>
     </w:p>
     <w:p>
       <w:r>
-        <w:t>Not current</w:t>
-      </w:r>
-      <w:r>
-        <w:t>ly</w:t>
-      </w:r>
-      <w:r>
-        <w:t xml:space="preserve"> used.</w:t>
+        <w:t>Boolean if this inspector is currently in use.</w:t>
       </w:r>
     </w:p>
     <w:p>
       <w:pPr>
         <w:pStyle w:val="Heading3"/>
       </w:pPr>
-      <w:bookmarkStart w:id="40" w:name="_Toc196897585"/>
-      <w:r>
-        <w:t>Active code</w:t>
+      <w:bookmarkStart w:id="40" w:name="_Toc196897586"/>
+      <w:r>
+        <w:t>Date written</w:t>
       </w:r>
       <w:bookmarkEnd w:id="40"/>
     </w:p>
     <w:p>
       <w:r>
-        <w:t>Boolean if this inspector is currently in use.</w:t>
+        <w:t>The date the inspector was written, adds information for the admins to debug possible issues.</w:t>
       </w:r>
     </w:p>
     <w:p>
       <w:pPr>
         <w:pStyle w:val="Heading3"/>
       </w:pPr>
-      <w:bookmarkStart w:id="41" w:name="_Toc196897586"/>
-      <w:r>
-        <w:t>Date written</w:t>
+      <w:bookmarkStart w:id="41" w:name="_Toc196897587"/>
+      <w:r>
+        <w:t>Arguments</w:t>
       </w:r>
       <w:bookmarkEnd w:id="41"/>
     </w:p>
     <w:p>
       <w:r>
-        <w:t>The date the inspector was written, adds information for the admins to debug possible issues.</w:t>
+        <w:t xml:space="preserve">Additional arguments to the inspector.  This is useful if the same inspector code works for multiple products by use of optional arguments.  For example if filename can differentiate then a regular expression might be passed in. </w:t>
+      </w:r>
+      <w:r>
+        <w:t>No max size</w:t>
       </w:r>
     </w:p>
     <w:p>
       <w:pPr>
         <w:pStyle w:val="Heading3"/>
       </w:pPr>
-      <w:bookmarkStart w:id="42" w:name="_Toc196897587"/>
-      <w:r>
-        <w:t>Arguments</w:t>
+      <w:bookmarkStart w:id="42" w:name="_Toc196897588"/>
+      <w:r>
+        <w:t>Product</w:t>
       </w:r>
       <w:bookmarkEnd w:id="42"/>
-    </w:p>
-    <w:p>
-      <w:r>
-        <w:t xml:space="preserve">Additional arguments to the inspector.  This is useful if the same inspector code works for multiple products by use of optional arguments.  For example if filename can differentiate then a regular expression might be passed in. </w:t>
-      </w:r>
-      <w:r>
-        <w:t>No max size</w:t>
-      </w:r>
-    </w:p>
-    <w:p>
-      <w:pPr>
-        <w:pStyle w:val="Heading3"/>
-      </w:pPr>
-      <w:bookmarkStart w:id="43" w:name="_Toc196897588"/>
-      <w:r>
-        <w:t>Product</w:t>
-      </w:r>
-      <w:bookmarkEnd w:id="43"/>
     </w:p>
     <w:p>
       <w:r>
@@ -6010,11 +6008,11 @@
       <w:r>
         <w:br w:type="column"/>
       </w:r>
-      <w:bookmarkStart w:id="44" w:name="_Toc196897589"/>
+      <w:bookmarkStart w:id="43" w:name="_Toc196897589"/>
       <w:r>
         <w:t>Setup worksheet</w:t>
       </w:r>
-      <w:bookmarkEnd w:id="44"/>
+      <w:bookmarkEnd w:id="43"/>
     </w:p>
     <w:p>
       <w:r>
@@ -6040,7 +6038,10 @@
         </w:numPr>
       </w:pPr>
       <w:r>
-        <w:t xml:space="preserve">manually </w:t>
+        <w:t>M</w:t>
+      </w:r>
+      <w:r>
+        <w:t xml:space="preserve">anually </w:t>
       </w:r>
       <w:r>
         <w:t>setup the root directory</w:t>
@@ -6055,7 +6056,10 @@
         </w:numPr>
       </w:pPr>
       <w:r>
-        <w:t>manually enter mission name and Mission root directory into database</w:t>
+        <w:t>E</w:t>
+      </w:r>
+      <w:r>
+        <w:t>nter mission name and Mission root directory into database</w:t>
       </w:r>
     </w:p>
     <w:p>
@@ -6067,7 +6071,7 @@
         </w:numPr>
       </w:pPr>
       <w:r>
-        <w:t>psql81 -a -d rbsp -h edgar -p 5432 -U rbsp_owner</w:t>
+        <w:t>import DBUtils2</w:t>
       </w:r>
     </w:p>
     <w:p>
@@ -6079,19 +6083,13 @@
         </w:numPr>
       </w:pPr>
       <w:r>
-        <w:t>insert into mission (mission_name, rootdir) values (</w:t>
-      </w:r>
-      <w:r>
-        <w:t>&lt;mission name&gt;</w:t>
-      </w:r>
-      <w:r>
-        <w:t>,</w:t>
-      </w:r>
-      <w:r>
-        <w:t>&lt;root directory&gt;</w:t>
-      </w:r>
-      <w:r>
-        <w:t>);</w:t>
+        <w:t>dbu = DBUtils2.DBUtils2(</w:t>
+      </w:r>
+      <w:r>
+        <w:t>‘Test’</w:t>
+      </w:r>
+      <w:r>
+        <w:t>)</w:t>
       </w:r>
     </w:p>
     <w:p>
@@ -6103,7 +6101,55 @@
         </w:numPr>
       </w:pPr>
       <w:r>
-        <w:t>select * from mission;</w:t>
+        <w:t>dbu._openDB()</w:t>
+      </w:r>
+    </w:p>
+    <w:p>
+      <w:pPr>
+        <w:pStyle w:val="ListParagraph"/>
+        <w:numPr>
+          <w:ilvl w:val="1"/>
+          <w:numId w:val="33"/>
+        </w:numPr>
+      </w:pPr>
+      <w:r>
+        <w:t>dbu._createTableObjects()</w:t>
+      </w:r>
+    </w:p>
+    <w:p>
+      <w:pPr>
+        <w:pStyle w:val="ListParagraph"/>
+        <w:numPr>
+          <w:ilvl w:val="1"/>
+          <w:numId w:val="33"/>
+        </w:numPr>
+      </w:pPr>
+      <w:r>
+        <w:t>dbu.addMission(</w:t>
+      </w:r>
+      <w:r>
+        <w:t>&lt;mission name&gt;</w:t>
+      </w:r>
+      <w:r>
+        <w:t xml:space="preserve">, </w:t>
+      </w:r>
+      <w:r>
+        <w:t>&lt;root directory&gt;</w:t>
+      </w:r>
+      <w:r>
+        <w:t xml:space="preserve">) </w:t>
+      </w:r>
+    </w:p>
+    <w:p>
+      <w:pPr>
+        <w:pStyle w:val="ListParagraph"/>
+        <w:numPr>
+          <w:ilvl w:val="1"/>
+          <w:numId w:val="33"/>
+        </w:numPr>
+      </w:pPr>
+      <w:r>
+        <w:t>dbu._closeDB()</w:t>
       </w:r>
     </w:p>
     <w:p>
@@ -6132,6 +6178,9 @@
       <w:r>
         <w:t>Instantiate a DBUtils2 object</w:t>
       </w:r>
+      <w:r>
+        <w:t xml:space="preserve"> for the new mission</w:t>
+      </w:r>
     </w:p>
     <w:p>
       <w:pPr>
@@ -6247,8 +6296,13 @@
         </w:numPr>
       </w:pPr>
       <w:r>
-        <w:t>dbu.addSatellite('new_sat'</w:t>
-      </w:r>
+        <w:t>dbu.addSatellite(</w:t>
+      </w:r>
+      <w:r>
+        <w:t>&lt;satellite name&gt;</w:t>
+      </w:r>
+      <w:bookmarkStart w:id="44" w:name="_GoBack"/>
+      <w:bookmarkEnd w:id="44"/>
       <w:r>
         <w:t>)</w:t>
       </w:r>
@@ -6892,7 +6946,7 @@
         <w:rStyle w:val="PageNumber"/>
         <w:noProof/>
       </w:rPr>
-      <w:t>1</w:t>
+      <w:t>3</w:t>
     </w:r>
     <w:r>
       <w:rPr>
@@ -6989,7 +7043,7 @@
         <w:rStyle w:val="PageNumber"/>
         <w:noProof/>
       </w:rPr>
-      <w:t>5</w:t>
+      <w:t>11</w:t>
     </w:r>
     <w:r>
       <w:rPr>
@@ -7428,7 +7482,7 @@
               <w:noProof/>
               <w:sz w:val="20"/>
             </w:rPr>
-            <w:t>1</w:t>
+            <w:t>3</w:t>
           </w:r>
           <w:r>
             <w:rPr>
@@ -7471,7 +7525,7 @@
               <w:noProof/>
               <w:sz w:val="20"/>
             </w:rPr>
-            <w:t>2</w:t>
+            <w:t>13</w:t>
           </w:r>
           <w:r>
             <w:rPr>
@@ -7758,7 +7812,7 @@
               <w:noProof/>
               <w:sz w:val="20"/>
             </w:rPr>
-            <w:t>5</w:t>
+            <w:t>11</w:t>
           </w:r>
           <w:r>
             <w:rPr>

</xml_diff>

<commit_message>
document update for new optional inpout parameters
</commit_message>
<xml_diff>
--- a/Documents/SOC_Processing_Chain_Setup.docx
+++ b/Documents/SOC_Processing_Chain_Setup.docx
@@ -5011,27 +5011,40 @@
       </w:r>
       <w:r>
         <w:br/>
-        <w:t>If a code does NOT conform to this format then a wrapper must be written for the</w:t>
-      </w:r>
-      <w:bookmarkStart w:id="18" w:name="_GoBack"/>
+        <w:t xml:space="preserve">If a code does NOT conform to this format then a wrapper must be written for the code that does take N input files  and 1 output file as arguments, and calls the underlying routines correctly. </w:t>
+      </w:r>
+    </w:p>
+    <w:p>
+      <w:pPr>
+        <w:pStyle w:val="Heading3"/>
+      </w:pPr>
+      <w:bookmarkStart w:id="18" w:name="_Toc196897564"/>
+      <w:r>
+        <w:t>Filename</w:t>
+      </w:r>
       <w:bookmarkEnd w:id="18"/>
-      <w:r>
-        <w:t xml:space="preserve"> code that does take N input files  and 1 output file as arguments, and calls the underlying routines correctly. </w:t>
+    </w:p>
+    <w:p>
+      <w:r>
+        <w:t>The filename of the code.  This is only the base filename without any path information.</w:t>
+      </w:r>
+      <w:r>
+        <w:t xml:space="preserve"> 50 character max</w:t>
       </w:r>
     </w:p>
     <w:p>
       <w:pPr>
         <w:pStyle w:val="Heading3"/>
       </w:pPr>
-      <w:bookmarkStart w:id="19" w:name="_Toc196897564"/>
-      <w:r>
-        <w:t>Filename</w:t>
+      <w:bookmarkStart w:id="19" w:name="_Toc196897565"/>
+      <w:r>
+        <w:t>Relative path</w:t>
       </w:r>
       <w:bookmarkEnd w:id="19"/>
     </w:p>
     <w:p>
       <w:r>
-        <w:t>The filename of the code.  This is only the base filename without any path information.</w:t>
+        <w:t>The relative path within the mission root directory where the code resides.</w:t>
       </w:r>
       <w:r>
         <w:t xml:space="preserve"> 50 character max</w:t>
@@ -5041,15 +5054,45 @@
       <w:pPr>
         <w:pStyle w:val="Heading3"/>
       </w:pPr>
-      <w:bookmarkStart w:id="20" w:name="_Toc196897565"/>
-      <w:r>
-        <w:t>Relative path</w:t>
+      <w:bookmarkStart w:id="20" w:name="_Toc196897566"/>
+      <w:r>
+        <w:t>Start date</w:t>
       </w:r>
       <w:bookmarkEnd w:id="20"/>
     </w:p>
     <w:p>
       <w:r>
-        <w:t>The relative path within the mission root directory where the code resides.</w:t>
+        <w:t>The first date for which the code is valid.  Files with earlier dates will not be processed by this code.</w:t>
+      </w:r>
+    </w:p>
+    <w:p>
+      <w:pPr>
+        <w:pStyle w:val="Heading3"/>
+      </w:pPr>
+      <w:bookmarkStart w:id="21" w:name="_Toc196897567"/>
+      <w:r>
+        <w:t>Stop date</w:t>
+      </w:r>
+      <w:bookmarkEnd w:id="21"/>
+    </w:p>
+    <w:p>
+      <w:r>
+        <w:t>The last date for which the code is valid.  Files with later dates will not be processed by this code.</w:t>
+      </w:r>
+    </w:p>
+    <w:p>
+      <w:pPr>
+        <w:pStyle w:val="Heading3"/>
+      </w:pPr>
+      <w:bookmarkStart w:id="22" w:name="_Toc196897568"/>
+      <w:r>
+        <w:t>Description</w:t>
+      </w:r>
+      <w:bookmarkEnd w:id="22"/>
+    </w:p>
+    <w:p>
+      <w:r>
+        <w:t>A brief description of what the code does, who wrote it, or other useful information.</w:t>
       </w:r>
       <w:r>
         <w:t xml:space="preserve"> 50 character max</w:t>
@@ -5059,182 +5102,134 @@
       <w:pPr>
         <w:pStyle w:val="Heading3"/>
       </w:pPr>
-      <w:bookmarkStart w:id="21" w:name="_Toc196897566"/>
-      <w:r>
-        <w:t>Start date</w:t>
-      </w:r>
-      <w:bookmarkEnd w:id="21"/>
-    </w:p>
-    <w:p>
-      <w:r>
-        <w:t>The first date for which the code is valid.  Files with earlier dates will not be processed by this code.</w:t>
+      <w:bookmarkStart w:id="23" w:name="_Toc196897569"/>
+      <w:r>
+        <w:t>Process</w:t>
+      </w:r>
+      <w:bookmarkEnd w:id="23"/>
+    </w:p>
+    <w:p>
+      <w:r>
+        <w:t>The process that the code belongs to.  There can only be one code per process.</w:t>
       </w:r>
     </w:p>
     <w:p>
       <w:pPr>
         <w:pStyle w:val="Heading3"/>
       </w:pPr>
-      <w:bookmarkStart w:id="22" w:name="_Toc196897567"/>
-      <w:r>
-        <w:t>Stop date</w:t>
-      </w:r>
-      <w:bookmarkEnd w:id="22"/>
-    </w:p>
-    <w:p>
-      <w:r>
-        <w:t>The last date for which the code is valid.  Files with later dates will not be processed by this code.</w:t>
+      <w:bookmarkStart w:id="24" w:name="_Toc196897570"/>
+      <w:r>
+        <w:t>Interface version</w:t>
+      </w:r>
+      <w:bookmarkEnd w:id="24"/>
+    </w:p>
+    <w:p>
+      <w:r>
+        <w:t>The interface version of the code.</w:t>
       </w:r>
     </w:p>
     <w:p>
       <w:pPr>
         <w:pStyle w:val="Heading3"/>
       </w:pPr>
-      <w:bookmarkStart w:id="23" w:name="_Toc196897568"/>
-      <w:r>
-        <w:t>Description</w:t>
-      </w:r>
-      <w:bookmarkEnd w:id="23"/>
-    </w:p>
-    <w:p>
-      <w:r>
-        <w:t>A brief description of what the code does, who wrote it, or other useful information.</w:t>
-      </w:r>
-      <w:r>
-        <w:t xml:space="preserve"> 50 character max</w:t>
+      <w:bookmarkStart w:id="25" w:name="_Toc196897571"/>
+      <w:r>
+        <w:t>Quality version</w:t>
+      </w:r>
+      <w:bookmarkEnd w:id="25"/>
+    </w:p>
+    <w:p>
+      <w:r>
+        <w:t>The quality version of the code.</w:t>
       </w:r>
     </w:p>
     <w:p>
       <w:pPr>
         <w:pStyle w:val="Heading3"/>
       </w:pPr>
-      <w:bookmarkStart w:id="24" w:name="_Toc196897569"/>
-      <w:r>
-        <w:t>Process</w:t>
-      </w:r>
-      <w:bookmarkEnd w:id="24"/>
-    </w:p>
-    <w:p>
-      <w:r>
-        <w:t>The process that the code belongs to.  There can only be one code per process.</w:t>
+      <w:bookmarkStart w:id="26" w:name="_Toc196897572"/>
+      <w:r>
+        <w:t>Revision version</w:t>
+      </w:r>
+      <w:bookmarkEnd w:id="26"/>
+    </w:p>
+    <w:p>
+      <w:r>
+        <w:t>The revision version of the code.</w:t>
       </w:r>
     </w:p>
     <w:p>
       <w:pPr>
         <w:pStyle w:val="Heading3"/>
       </w:pPr>
-      <w:bookmarkStart w:id="25" w:name="_Toc196897570"/>
-      <w:r>
-        <w:t>Interface version</w:t>
-      </w:r>
-      <w:bookmarkEnd w:id="25"/>
-    </w:p>
-    <w:p>
-      <w:r>
-        <w:t>The interface version of the code.</w:t>
+      <w:bookmarkStart w:id="27" w:name="_Toc196897573"/>
+      <w:r>
+        <w:t>Active code</w:t>
+      </w:r>
+      <w:bookmarkEnd w:id="27"/>
+    </w:p>
+    <w:p>
+      <w:r>
+        <w:t>Boolean argument if the code is used or not</w:t>
       </w:r>
     </w:p>
     <w:p>
       <w:pPr>
         <w:pStyle w:val="Heading3"/>
       </w:pPr>
-      <w:bookmarkStart w:id="26" w:name="_Toc196897571"/>
-      <w:r>
-        <w:t>Quality version</w:t>
-      </w:r>
-      <w:bookmarkEnd w:id="26"/>
-    </w:p>
-    <w:p>
-      <w:r>
-        <w:t>The quality version of the code.</w:t>
+      <w:bookmarkStart w:id="28" w:name="_Toc196897574"/>
+      <w:r>
+        <w:t>Date written</w:t>
+      </w:r>
+      <w:bookmarkEnd w:id="28"/>
+    </w:p>
+    <w:p>
+      <w:r>
+        <w:t>The date the code is written, adds information for the admins to debug possible issues.</w:t>
       </w:r>
     </w:p>
     <w:p>
       <w:pPr>
         <w:pStyle w:val="Heading3"/>
       </w:pPr>
-      <w:bookmarkStart w:id="27" w:name="_Toc196897572"/>
-      <w:r>
-        <w:t>Revision version</w:t>
-      </w:r>
-      <w:bookmarkEnd w:id="27"/>
-    </w:p>
-    <w:p>
-      <w:r>
-        <w:t>The revision version of the code.</w:t>
+      <w:bookmarkStart w:id="29" w:name="_Toc196897575"/>
+      <w:r>
+        <w:t>Output interface version</w:t>
+      </w:r>
+      <w:bookmarkEnd w:id="29"/>
+    </w:p>
+    <w:p>
+      <w:r>
+        <w:t>The interface version of the file written by this code.</w:t>
       </w:r>
     </w:p>
     <w:p>
       <w:pPr>
         <w:pStyle w:val="Heading3"/>
       </w:pPr>
-      <w:bookmarkStart w:id="28" w:name="_Toc196897573"/>
-      <w:r>
-        <w:t>Active code</w:t>
-      </w:r>
-      <w:bookmarkEnd w:id="28"/>
-    </w:p>
-    <w:p>
-      <w:r>
-        <w:t>Boolean argument if the code is used or not</w:t>
-      </w:r>
-    </w:p>
-    <w:p>
-      <w:pPr>
-        <w:pStyle w:val="Heading3"/>
-      </w:pPr>
-      <w:bookmarkStart w:id="29" w:name="_Toc196897574"/>
-      <w:r>
-        <w:t>Date written</w:t>
-      </w:r>
-      <w:bookmarkEnd w:id="29"/>
-    </w:p>
-    <w:p>
-      <w:r>
-        <w:t>The date the code is written, adds information for the admins to debug possible issues.</w:t>
-      </w:r>
-    </w:p>
-    <w:p>
-      <w:pPr>
-        <w:pStyle w:val="Heading3"/>
-      </w:pPr>
-      <w:bookmarkStart w:id="30" w:name="_Toc196897575"/>
-      <w:r>
-        <w:t>Output interface version</w:t>
+      <w:bookmarkStart w:id="30" w:name="_Toc196897576"/>
+      <w:r>
+        <w:t>Arguments</w:t>
       </w:r>
       <w:bookmarkEnd w:id="30"/>
     </w:p>
     <w:p>
       <w:r>
-        <w:t>The interface version of the file written by this code.</w:t>
-      </w:r>
-    </w:p>
-    <w:p>
-      <w:pPr>
-        <w:pStyle w:val="Heading3"/>
-      </w:pPr>
-      <w:bookmarkStart w:id="31" w:name="_Toc196897576"/>
-      <w:r>
-        <w:t>Arguments</w:t>
+        <w:t>Additional arguments to the code.  This is useful if the same software creates multiple output data products by use of optional arguments.  For example this can be switch for the software to output science data or engineering data.</w:t>
+      </w:r>
+      <w:r>
+        <w:t xml:space="preserve"> No max size.</w:t>
+      </w:r>
+    </w:p>
+    <w:p>
+      <w:pPr>
+        <w:pStyle w:val="Heading2"/>
+      </w:pPr>
+      <w:bookmarkStart w:id="31" w:name="_Toc196897577"/>
+      <w:r>
+        <w:t>Inspector</w:t>
       </w:r>
       <w:bookmarkEnd w:id="31"/>
-    </w:p>
-    <w:p>
-      <w:r>
-        <w:t>Additional arguments to the code.  This is useful if the same software creates multiple output data products by use of optional arguments.  For example this can be switch for the software to output science data or engineering data.</w:t>
-      </w:r>
-      <w:r>
-        <w:t xml:space="preserve"> No max size.</w:t>
-      </w:r>
-    </w:p>
-    <w:p>
-      <w:pPr>
-        <w:pStyle w:val="Heading2"/>
-      </w:pPr>
-      <w:bookmarkStart w:id="32" w:name="_Toc196897577"/>
-      <w:r>
-        <w:t>Inspector</w:t>
-      </w:r>
-      <w:bookmarkEnd w:id="32"/>
     </w:p>
     <w:p>
       <w:r>
@@ -5890,15 +5885,33 @@
       <w:pPr>
         <w:pStyle w:val="Heading3"/>
       </w:pPr>
-      <w:bookmarkStart w:id="33" w:name="_Toc196897578"/>
+      <w:bookmarkStart w:id="32" w:name="_Toc196897578"/>
       <w:r>
         <w:t>Filename</w:t>
       </w:r>
+      <w:bookmarkEnd w:id="32"/>
+    </w:p>
+    <w:p>
+      <w:r>
+        <w:t>The filename of the inspector, this is the base name with no path information.</w:t>
+      </w:r>
+      <w:r>
+        <w:t xml:space="preserve"> 50 character max</w:t>
+      </w:r>
+    </w:p>
+    <w:p>
+      <w:pPr>
+        <w:pStyle w:val="Heading3"/>
+      </w:pPr>
+      <w:bookmarkStart w:id="33" w:name="_Toc196897579"/>
+      <w:r>
+        <w:t>Relative path</w:t>
+      </w:r>
       <w:bookmarkEnd w:id="33"/>
     </w:p>
     <w:p>
       <w:r>
-        <w:t>The filename of the inspector, this is the base name with no path information.</w:t>
+        <w:t>The relative path under the mission root directory the inspector resides.</w:t>
       </w:r>
       <w:r>
         <w:t xml:space="preserve"> 50 character max</w:t>
@@ -5908,161 +5921,143 @@
       <w:pPr>
         <w:pStyle w:val="Heading3"/>
       </w:pPr>
-      <w:bookmarkStart w:id="34" w:name="_Toc196897579"/>
-      <w:r>
-        <w:t>Relative path</w:t>
+      <w:bookmarkStart w:id="34" w:name="_Toc196897580"/>
+      <w:r>
+        <w:t>Description</w:t>
       </w:r>
       <w:bookmarkEnd w:id="34"/>
     </w:p>
     <w:p>
       <w:r>
-        <w:t>The relative path under the mission root directory the inspector resides.</w:t>
-      </w:r>
-      <w:r>
-        <w:t xml:space="preserve"> 50 character max</w:t>
+        <w:t xml:space="preserve">Any useful information about the inspector.  </w:t>
+      </w:r>
+      <w:r>
+        <w:t>50 character max</w:t>
       </w:r>
     </w:p>
     <w:p>
       <w:pPr>
         <w:pStyle w:val="Heading3"/>
       </w:pPr>
-      <w:bookmarkStart w:id="35" w:name="_Toc196897580"/>
-      <w:r>
-        <w:t>Description</w:t>
+      <w:bookmarkStart w:id="35" w:name="_Toc196897581"/>
+      <w:r>
+        <w:t>Interface version</w:t>
       </w:r>
       <w:bookmarkEnd w:id="35"/>
     </w:p>
     <w:p>
       <w:r>
-        <w:t xml:space="preserve">Any useful information about the inspector.  </w:t>
-      </w:r>
-      <w:r>
-        <w:t>50 character max</w:t>
+        <w:t>The interface version of the code.</w:t>
       </w:r>
     </w:p>
     <w:p>
       <w:pPr>
         <w:pStyle w:val="Heading3"/>
       </w:pPr>
-      <w:bookmarkStart w:id="36" w:name="_Toc196897581"/>
-      <w:r>
-        <w:t>Interface version</w:t>
+      <w:bookmarkStart w:id="36" w:name="_Toc196897582"/>
+      <w:r>
+        <w:t>Quality version</w:t>
       </w:r>
       <w:bookmarkEnd w:id="36"/>
     </w:p>
     <w:p>
       <w:r>
-        <w:t>The interface version of the code.</w:t>
+        <w:t>The quality version of the code.</w:t>
       </w:r>
     </w:p>
     <w:p>
       <w:pPr>
         <w:pStyle w:val="Heading3"/>
       </w:pPr>
-      <w:bookmarkStart w:id="37" w:name="_Toc196897582"/>
-      <w:r>
-        <w:t>Quality version</w:t>
+      <w:bookmarkStart w:id="37" w:name="_Toc196897583"/>
+      <w:r>
+        <w:t>Revision version</w:t>
       </w:r>
       <w:bookmarkEnd w:id="37"/>
     </w:p>
     <w:p>
       <w:r>
-        <w:t>The quality version of the code.</w:t>
+        <w:t>The revision version of the code.</w:t>
       </w:r>
     </w:p>
     <w:p>
       <w:pPr>
         <w:pStyle w:val="Heading3"/>
       </w:pPr>
-      <w:bookmarkStart w:id="38" w:name="_Toc196897583"/>
-      <w:r>
-        <w:t>Revision version</w:t>
+      <w:bookmarkStart w:id="38" w:name="_Toc196897584"/>
+      <w:r>
+        <w:t>Output interface version</w:t>
       </w:r>
       <w:bookmarkEnd w:id="38"/>
     </w:p>
     <w:p>
       <w:r>
-        <w:t>The revision version of the code.</w:t>
+        <w:t>Not current</w:t>
+      </w:r>
+      <w:r>
+        <w:t>ly</w:t>
+      </w:r>
+      <w:r>
+        <w:t xml:space="preserve"> used.</w:t>
       </w:r>
     </w:p>
     <w:p>
       <w:pPr>
         <w:pStyle w:val="Heading3"/>
       </w:pPr>
-      <w:bookmarkStart w:id="39" w:name="_Toc196897584"/>
-      <w:r>
-        <w:t>Output interface version</w:t>
+      <w:bookmarkStart w:id="39" w:name="_Toc196897585"/>
+      <w:r>
+        <w:t>Active code</w:t>
       </w:r>
       <w:bookmarkEnd w:id="39"/>
     </w:p>
     <w:p>
       <w:r>
-        <w:t>Not current</w:t>
-      </w:r>
-      <w:r>
-        <w:t>ly</w:t>
-      </w:r>
-      <w:r>
-        <w:t xml:space="preserve"> used.</w:t>
+        <w:t>Boolean if this inspector is currently in use.</w:t>
       </w:r>
     </w:p>
     <w:p>
       <w:pPr>
         <w:pStyle w:val="Heading3"/>
       </w:pPr>
-      <w:bookmarkStart w:id="40" w:name="_Toc196897585"/>
-      <w:r>
-        <w:t>Active code</w:t>
+      <w:bookmarkStart w:id="40" w:name="_Toc196897586"/>
+      <w:r>
+        <w:t>Date written</w:t>
       </w:r>
       <w:bookmarkEnd w:id="40"/>
     </w:p>
     <w:p>
       <w:r>
-        <w:t>Boolean if this inspector is currently in use.</w:t>
+        <w:t>The date the inspector was written, adds information for the admins to debug possible issues.</w:t>
       </w:r>
     </w:p>
     <w:p>
       <w:pPr>
         <w:pStyle w:val="Heading3"/>
       </w:pPr>
-      <w:bookmarkStart w:id="41" w:name="_Toc196897586"/>
-      <w:r>
-        <w:t>Date written</w:t>
+      <w:bookmarkStart w:id="41" w:name="_Toc196897587"/>
+      <w:r>
+        <w:t>Arguments</w:t>
       </w:r>
       <w:bookmarkEnd w:id="41"/>
     </w:p>
     <w:p>
       <w:r>
-        <w:t>The date the inspector was written, adds information for the admins to debug possible issues.</w:t>
+        <w:t xml:space="preserve">Additional arguments to the inspector.  This is useful if the same inspector code works for multiple products by use of optional arguments.  For example if filename can differentiate then a regular expression might be passed in. </w:t>
+      </w:r>
+      <w:r>
+        <w:t>No max size</w:t>
       </w:r>
     </w:p>
     <w:p>
       <w:pPr>
         <w:pStyle w:val="Heading3"/>
       </w:pPr>
-      <w:bookmarkStart w:id="42" w:name="_Toc196897587"/>
-      <w:r>
-        <w:t>Arguments</w:t>
+      <w:bookmarkStart w:id="42" w:name="_Toc196897588"/>
+      <w:r>
+        <w:t>Product</w:t>
       </w:r>
       <w:bookmarkEnd w:id="42"/>
-    </w:p>
-    <w:p>
-      <w:r>
-        <w:t xml:space="preserve">Additional arguments to the inspector.  This is useful if the same inspector code works for multiple products by use of optional arguments.  For example if filename can differentiate then a regular expression might be passed in. </w:t>
-      </w:r>
-      <w:r>
-        <w:t>No max size</w:t>
-      </w:r>
-    </w:p>
-    <w:p>
-      <w:pPr>
-        <w:pStyle w:val="Heading3"/>
-      </w:pPr>
-      <w:bookmarkStart w:id="43" w:name="_Toc196897588"/>
-      <w:r>
-        <w:t>Product</w:t>
-      </w:r>
-      <w:bookmarkEnd w:id="43"/>
     </w:p>
     <w:p>
       <w:r>
@@ -6080,11 +6075,11 @@
       <w:r>
         <w:br w:type="column"/>
       </w:r>
-      <w:bookmarkStart w:id="44" w:name="_Toc196897589"/>
+      <w:bookmarkStart w:id="43" w:name="_Toc196897589"/>
       <w:r>
         <w:t>Setup worksheet</w:t>
       </w:r>
-      <w:bookmarkEnd w:id="44"/>
+      <w:bookmarkEnd w:id="43"/>
     </w:p>
     <w:p>
       <w:r>
@@ -6543,10 +6538,12 @@
       </w:r>
     </w:p>
     <w:p>
+      <w:bookmarkStart w:id="44" w:name="_GoBack"/>
       <w:r>
         <w:t>Inspector relative path: _________________________________</w:t>
       </w:r>
     </w:p>
+    <w:bookmarkEnd w:id="44"/>
     <w:p>
       <w:r>
         <w:t>Inspector description: _________________________________</w:t>
@@ -6738,6 +6735,9 @@
       </w:r>
       <w:r>
         <w:t>&lt;input product id&gt;, &lt;process id&gt;</w:t>
+      </w:r>
+      <w:r>
+        <w:t>, &lt;optional (True/False&gt;</w:t>
       </w:r>
       <w:r>
         <w:t>)</w:t>
@@ -6943,33 +6943,17 @@
         <w:color w:val="0000FF"/>
       </w:rPr>
     </w:pPr>
-    <w:r>
-      <w:fldChar w:fldCharType="begin"/>
-    </w:r>
-    <w:r>
-      <w:instrText xml:space="preserve"> FILENAME  \* MERGEFORMAT </w:instrText>
-    </w:r>
-    <w:r>
-      <w:fldChar w:fldCharType="separate"/>
-    </w:r>
-    <w:r>
-      <w:rPr>
-        <w:rFonts w:ascii="Lucida Grande" w:hAnsi="Lucida Grande"/>
-        <w:noProof/>
-        <w:color w:val="000000"/>
-        <w:sz w:val="18"/>
-      </w:rPr>
-      <w:t>SOC_Processing_Chain_Setup.docx</w:t>
-    </w:r>
-    <w:r>
-      <w:rPr>
-        <w:rFonts w:ascii="Lucida Grande" w:hAnsi="Lucida Grande"/>
-        <w:noProof/>
-        <w:color w:val="000000"/>
-        <w:sz w:val="18"/>
-      </w:rPr>
-      <w:fldChar w:fldCharType="end"/>
-    </w:r>
+    <w:fldSimple w:instr=" FILENAME  \* MERGEFORMAT ">
+      <w:r>
+        <w:rPr>
+          <w:rFonts w:ascii="Lucida Grande" w:hAnsi="Lucida Grande"/>
+          <w:noProof/>
+          <w:color w:val="000000"/>
+          <w:sz w:val="18"/>
+        </w:rPr>
+        <w:t>SOC_Processing_Chain_Setup.docx</w:t>
+      </w:r>
+    </w:fldSimple>
     <w:r>
       <w:rPr>
         <w:color w:val="0000FF"/>
@@ -7096,7 +7080,7 @@
         <w:rStyle w:val="PageNumber"/>
         <w:noProof/>
       </w:rPr>
-      <w:t>14</w:t>
+      <w:t>13</w:t>
     </w:r>
     <w:r>
       <w:rPr>
@@ -7325,7 +7309,7 @@
               <w:lang w:eastAsia="en-US"/>
             </w:rPr>
             <w:drawing>
-              <wp:anchor distT="0" distB="0" distL="114300" distR="114300" simplePos="0" relativeHeight="251657728" behindDoc="0" locked="0" layoutInCell="1" allowOverlap="1">
+              <wp:anchor distT="0" distB="0" distL="114300" distR="114300" simplePos="0" relativeHeight="251657728" behindDoc="0" locked="0" layoutInCell="1" allowOverlap="1" wp14:anchorId="758CCD77" wp14:editId="35B33B54">
                 <wp:simplePos x="0" y="0"/>
                 <wp:positionH relativeFrom="column">
                   <wp:posOffset>9525</wp:posOffset>
@@ -7571,7 +7555,7 @@
               <w:noProof/>
               <w:sz w:val="20"/>
             </w:rPr>
-            <w:t>1</w:t>
+            <w:t>2</w:t>
           </w:r>
           <w:r>
             <w:rPr>
@@ -7648,7 +7632,7 @@
               <w:lang w:eastAsia="en-US"/>
             </w:rPr>
             <w:drawing>
-              <wp:anchor distT="0" distB="0" distL="114300" distR="114300" simplePos="0" relativeHeight="251658752" behindDoc="0" locked="0" layoutInCell="1" allowOverlap="1">
+              <wp:anchor distT="0" distB="0" distL="114300" distR="114300" simplePos="0" relativeHeight="251658752" behindDoc="0" locked="0" layoutInCell="1" allowOverlap="1" wp14:anchorId="086D9811" wp14:editId="6F6F7939">
                 <wp:simplePos x="0" y="0"/>
                 <wp:positionH relativeFrom="column">
                   <wp:posOffset>9525</wp:posOffset>
@@ -7851,7 +7835,7 @@
               <w:noProof/>
               <w:sz w:val="20"/>
             </w:rPr>
-            <w:t>14</w:t>
+            <w:t>13</w:t>
           </w:r>
           <w:r>
             <w:rPr>
@@ -7989,7 +7973,7 @@
               <w:lang w:eastAsia="en-US"/>
             </w:rPr>
             <w:drawing>
-              <wp:anchor distT="0" distB="0" distL="114300" distR="114300" simplePos="0" relativeHeight="251656704" behindDoc="0" locked="0" layoutInCell="1" allowOverlap="1">
+              <wp:anchor distT="0" distB="0" distL="114300" distR="114300" simplePos="0" relativeHeight="251656704" behindDoc="0" locked="0" layoutInCell="1" allowOverlap="1" wp14:anchorId="37F7CAFA" wp14:editId="38329AE8">
                 <wp:simplePos x="0" y="0"/>
                 <wp:positionH relativeFrom="column">
                   <wp:posOffset>9525</wp:posOffset>

</xml_diff>